<commit_message>
Added XP Values for 4th Sprint
</commit_message>
<xml_diff>
--- a/Week4/Week4_XP_Values.docx
+++ b/Week4/Week4_XP_Values.docx
@@ -132,11 +132,9 @@
             <w:tcW w:w="2707" w:type="dxa"/>
           </w:tcPr>
           <w:p>
-            <w:proofErr w:type="spellStart"/>
             <w:r>
               <w:t>Akshatha</w:t>
             </w:r>
-            <w:proofErr w:type="spellEnd"/>
           </w:p>
         </w:tc>
         <w:tc>
@@ -147,6 +145,14 @@
             <w:pPr>
               <w:jc w:val="both"/>
             </w:pPr>
+            <w:r>
+              <w:t>In Fourth Sprint I had organized daily standup meetings of 1 hour to check progress. Apart from this Slack channel was active throughout the week for conveni</w:t>
+            </w:r>
+            <w:bookmarkStart w:id="0" w:name="_GoBack"/>
+            <w:bookmarkEnd w:id="0"/>
+            <w:r>
+              <w:t xml:space="preserve">ent collaboration among group members. So far we have done initial phase of Integration. Also communication was made to update Github repository with their respective works. </w:t>
+            </w:r>
           </w:p>
         </w:tc>
       </w:tr>
@@ -280,12 +286,7 @@
               <w:jc w:val="both"/>
             </w:pPr>
             <w:r>
-              <w:t>We faced a lot of challenges during the implementation phase. We got s</w:t>
-            </w:r>
-            <w:bookmarkStart w:id="0" w:name="_GoBack"/>
-            <w:bookmarkEnd w:id="0"/>
-            <w:r>
-              <w:t>tuck at many points and lost hope sometimes. I constantly encouraged my team members to discuss problems openly so that together we can come up with alternatives and solutions. I constantly encouraged them if there is any problem while meeting deadline, they should always inform other team members so that we can rebalance the work load.</w:t>
+              <w:t>We faced a lot of challenges during the implementation phase. We got stuck at many points and lost hope sometimes. I constantly encouraged my team members to discuss problems openly so that together we can come up with alternatives and solutions. I constantly encouraged them if there is any problem while meeting deadline, they should always inform other team members so that we can rebalance the work load.</w:t>
             </w:r>
           </w:p>
         </w:tc>
@@ -738,6 +739,7 @@
       <w:spacing w:after="0" w:line="240" w:lineRule="auto"/>
     </w:pPr>
     <w:tblPr>
+      <w:tblInd w:w="0" w:type="dxa"/>
       <w:tblBorders>
         <w:top w:val="single" w:sz="4" w:space="0" w:color="auto"/>
         <w:left w:val="single" w:sz="4" w:space="0" w:color="auto"/>
@@ -746,6 +748,12 @@
         <w:insideH w:val="single" w:sz="4" w:space="0" w:color="auto"/>
         <w:insideV w:val="single" w:sz="4" w:space="0" w:color="auto"/>
       </w:tblBorders>
+      <w:tblCellMar>
+        <w:top w:w="0" w:type="dxa"/>
+        <w:left w:w="108" w:type="dxa"/>
+        <w:bottom w:w="0" w:type="dxa"/>
+        <w:right w:w="108" w:type="dxa"/>
+      </w:tblCellMar>
     </w:tblPr>
   </w:style>
 </w:styles>

</xml_diff>